<commit_message>
Vorbereitung für die Präsentationsfolien
</commit_message>
<xml_diff>
--- a/Modellierungen/PoCs.docx
+++ b/Modellierungen/PoCs.docx
@@ -112,26 +112,48 @@
           <w:numId w:val="1"/>
         </w:numPr>
         <w:rPr>
+          <w:strike/>
           <w:color w:val="FF0000"/>
           <w:lang w:val="de-DE"/>
         </w:rPr>
       </w:pPr>
       <w:r>
         <w:rPr>
+          <w:strike/>
           <w:color w:val="FF0000"/>
           <w:lang w:val="de-DE"/>
         </w:rPr>
-        <w:t>Abfrage nach Metadaten (Datum, Adresse, Fotograf, Rechteinhaber – nur Datum und Rechteinhaber mandatory)</w:t>
-      </w:r>
-      <w:r>
-        <w:rPr>
+        <w:t xml:space="preserve">Abfrage nach Metadaten (Datum, Adresse, Fotograf, Rechteinhaber – nur Datum und Rechteinhaber </w:t>
+      </w:r>
+      <w:proofErr w:type="spellStart"/>
+      <w:r>
+        <w:rPr>
+          <w:strike/>
           <w:color w:val="FF0000"/>
           <w:lang w:val="de-DE"/>
         </w:rPr>
+        <w:t>mandatory</w:t>
+      </w:r>
+      <w:proofErr w:type="spellEnd"/>
+      <w:r>
+        <w:rPr>
+          <w:strike/>
+          <w:color w:val="FF0000"/>
+          <w:lang w:val="de-DE"/>
+        </w:rPr>
+        <w:t>)</w:t>
+      </w:r>
+      <w:r>
+        <w:rPr>
+          <w:strike/>
+          <w:color w:val="FF0000"/>
+          <w:lang w:val="de-DE"/>
+        </w:rPr>
         <w:t xml:space="preserve"> </w:t>
       </w:r>
       <w:r>
         <w:rPr>
+          <w:strike/>
           <w:color w:val="00B050"/>
           <w:lang w:val="de-DE"/>
         </w:rPr>
@@ -309,7 +331,21 @@
         <w:rPr>
           <w:lang w:val="de-DE"/>
         </w:rPr>
-        <w:t>Ungültige Eingabe wurde übernommen (Constraints für Datum- und Adressformat)</w:t>
+        <w:t>Ungültige Eingabe wurde übernommen (</w:t>
+      </w:r>
+      <w:proofErr w:type="spellStart"/>
+      <w:r>
+        <w:rPr>
+          <w:lang w:val="de-DE"/>
+        </w:rPr>
+        <w:t>Constraints</w:t>
+      </w:r>
+      <w:proofErr w:type="spellEnd"/>
+      <w:r>
+        <w:rPr>
+          <w:lang w:val="de-DE"/>
+        </w:rPr>
+        <w:t xml:space="preserve"> für Datum- und Adressformat)</w:t>
       </w:r>
     </w:p>
     <w:p>
@@ -397,6 +433,7 @@
           <w:lang w:val="de-DE"/>
         </w:rPr>
       </w:pPr>
+      <w:proofErr w:type="spellStart"/>
       <w:r>
         <w:rPr>
           <w:b/>
@@ -405,6 +442,7 @@
         </w:rPr>
         <w:t>Fallback</w:t>
       </w:r>
+      <w:proofErr w:type="spellEnd"/>
     </w:p>
     <w:p>
       <w:pPr>
@@ -681,6 +719,7 @@
           <w:lang w:val="de-DE"/>
         </w:rPr>
       </w:pPr>
+      <w:proofErr w:type="spellStart"/>
       <w:r>
         <w:rPr>
           <w:b/>
@@ -689,6 +728,7 @@
         </w:rPr>
         <w:t>Fallback</w:t>
       </w:r>
+      <w:proofErr w:type="spellEnd"/>
     </w:p>
     <w:p>
       <w:pPr>
@@ -767,6 +807,7 @@
         </w:rPr>
         <w:t xml:space="preserve"> - </w:t>
       </w:r>
+      <w:proofErr w:type="spellStart"/>
       <w:r>
         <w:rPr>
           <w:u w:val="single"/>
@@ -774,6 +815,7 @@
         </w:rPr>
         <w:t>subscribe</w:t>
       </w:r>
+      <w:proofErr w:type="spellEnd"/>
     </w:p>
     <w:p>
       <w:pPr>
@@ -965,12 +1007,21 @@
         </w:rPr>
         <w:t xml:space="preserve"> </w:t>
       </w:r>
+      <w:proofErr w:type="spellStart"/>
       <w:r>
         <w:rPr>
           <w:color w:val="00B050"/>
           <w:lang w:val="de-DE"/>
         </w:rPr>
-        <w:t>Subcribe Stadt A</w:t>
+        <w:t>Subcribe</w:t>
+      </w:r>
+      <w:proofErr w:type="spellEnd"/>
+      <w:r>
+        <w:rPr>
+          <w:color w:val="00B050"/>
+          <w:lang w:val="de-DE"/>
+        </w:rPr>
+        <w:t xml:space="preserve"> Stadt A</w:t>
       </w:r>
     </w:p>
     <w:p>
@@ -1104,13 +1155,45 @@
           <w:color w:val="00B050"/>
           <w:lang w:val="de-DE"/>
         </w:rPr>
-        <w:t xml:space="preserve">Kontrolle im System ob User A Subcribe Stadt A </w:t>
-      </w:r>
+        <w:t xml:space="preserve">Kontrolle im </w:t>
+      </w:r>
+      <w:proofErr w:type="gramStart"/>
       <w:r>
         <w:rPr>
           <w:color w:val="00B050"/>
           <w:lang w:val="de-DE"/>
         </w:rPr>
+        <w:t>System</w:t>
+      </w:r>
+      <w:proofErr w:type="gramEnd"/>
+      <w:r>
+        <w:rPr>
+          <w:color w:val="00B050"/>
+          <w:lang w:val="de-DE"/>
+        </w:rPr>
+        <w:t xml:space="preserve"> ob User A </w:t>
+      </w:r>
+      <w:proofErr w:type="spellStart"/>
+      <w:r>
+        <w:rPr>
+          <w:color w:val="00B050"/>
+          <w:lang w:val="de-DE"/>
+        </w:rPr>
+        <w:t>Subcribe</w:t>
+      </w:r>
+      <w:proofErr w:type="spellEnd"/>
+      <w:r>
+        <w:rPr>
+          <w:color w:val="00B050"/>
+          <w:lang w:val="de-DE"/>
+        </w:rPr>
+        <w:t xml:space="preserve"> Stadt A </w:t>
+      </w:r>
+      <w:r>
+        <w:rPr>
+          <w:color w:val="00B050"/>
+          <w:lang w:val="de-DE"/>
+        </w:rPr>
         <w:t>ist</w:t>
       </w:r>
       <w:r>
@@ -1204,6 +1287,7 @@
           <w:lang w:val="de-DE"/>
         </w:rPr>
       </w:pPr>
+      <w:proofErr w:type="spellStart"/>
       <w:r>
         <w:rPr>
           <w:b/>
@@ -1212,6 +1296,7 @@
         </w:rPr>
         <w:t>Fallback</w:t>
       </w:r>
+      <w:proofErr w:type="spellEnd"/>
     </w:p>
     <w:p>
       <w:pPr>
@@ -1640,6 +1725,7 @@
           <w:lang w:val="de-DE"/>
         </w:rPr>
       </w:pPr>
+      <w:proofErr w:type="spellStart"/>
       <w:r>
         <w:rPr>
           <w:b/>
@@ -1648,6 +1734,7 @@
         </w:rPr>
         <w:t>Fallback</w:t>
       </w:r>
+      <w:proofErr w:type="spellEnd"/>
     </w:p>
     <w:p>
       <w:pPr>
@@ -1738,6 +1825,7 @@
         </w:rPr>
         <w:t xml:space="preserve"> </w:t>
       </w:r>
+      <w:proofErr w:type="spellStart"/>
       <w:r>
         <w:rPr>
           <w:color w:val="4472C4" w:themeColor="accent1"/>
@@ -1745,8 +1833,9 @@
           <w:szCs w:val="24"/>
           <w:lang w:val="de-DE"/>
         </w:rPr>
-        <w:t>art(hashes)</w:t>
-      </w:r>
+        <w:t>art</w:t>
+      </w:r>
+      <w:proofErr w:type="spellEnd"/>
       <w:r>
         <w:rPr>
           <w:color w:val="4472C4" w:themeColor="accent1"/>
@@ -1754,7 +1843,56 @@
           <w:szCs w:val="24"/>
           <w:lang w:val="de-DE"/>
         </w:rPr>
-        <w:t>, gegebenenfalls feste account für PoC</w:t>
+        <w:t>(</w:t>
+      </w:r>
+      <w:proofErr w:type="spellStart"/>
+      <w:r>
+        <w:rPr>
+          <w:color w:val="4472C4" w:themeColor="accent1"/>
+          <w:sz w:val="24"/>
+          <w:szCs w:val="24"/>
+          <w:lang w:val="de-DE"/>
+        </w:rPr>
+        <w:t>hashes</w:t>
+      </w:r>
+      <w:proofErr w:type="spellEnd"/>
+      <w:r>
+        <w:rPr>
+          <w:color w:val="4472C4" w:themeColor="accent1"/>
+          <w:sz w:val="24"/>
+          <w:szCs w:val="24"/>
+          <w:lang w:val="de-DE"/>
+        </w:rPr>
+        <w:t>)</w:t>
+      </w:r>
+      <w:r>
+        <w:rPr>
+          <w:color w:val="4472C4" w:themeColor="accent1"/>
+          <w:sz w:val="24"/>
+          <w:szCs w:val="24"/>
+          <w:lang w:val="de-DE"/>
+        </w:rPr>
+        <w:t xml:space="preserve">, gegebenenfalls feste </w:t>
+      </w:r>
+      <w:proofErr w:type="spellStart"/>
+      <w:r>
+        <w:rPr>
+          <w:color w:val="4472C4" w:themeColor="accent1"/>
+          <w:sz w:val="24"/>
+          <w:szCs w:val="24"/>
+          <w:lang w:val="de-DE"/>
+        </w:rPr>
+        <w:t>account</w:t>
+      </w:r>
+      <w:proofErr w:type="spellEnd"/>
+      <w:r>
+        <w:rPr>
+          <w:color w:val="4472C4" w:themeColor="accent1"/>
+          <w:sz w:val="24"/>
+          <w:szCs w:val="24"/>
+          <w:lang w:val="de-DE"/>
+        </w:rPr>
+        <w:t xml:space="preserve"> für PoC</w:t>
       </w:r>
     </w:p>
     <w:p>
@@ -1794,7 +1932,21 @@
         <w:rPr>
           <w:lang w:val="de-DE"/>
         </w:rPr>
-        <w:t>Abfrage nach Username/Email - Passwort Dataset</w:t>
+        <w:t>Abfrage nach Username/</w:t>
+      </w:r>
+      <w:proofErr w:type="gramStart"/>
+      <w:r>
+        <w:rPr>
+          <w:lang w:val="de-DE"/>
+        </w:rPr>
+        <w:t>Email</w:t>
+      </w:r>
+      <w:proofErr w:type="gramEnd"/>
+      <w:r>
+        <w:rPr>
+          <w:lang w:val="de-DE"/>
+        </w:rPr>
+        <w:t xml:space="preserve"> - Passwort Dataset</w:t>
       </w:r>
     </w:p>
     <w:p>
@@ -1818,7 +1970,14 @@
         <w:rPr>
           <w:lang w:val="de-DE"/>
         </w:rPr>
-        <w:t xml:space="preserve">ugriff auf Registry mit </w:t>
+        <w:t xml:space="preserve">ugriff auf Registry </w:t>
+      </w:r>
+      <w:proofErr w:type="gramStart"/>
+      <w:r>
+        <w:rPr>
+          <w:lang w:val="de-DE"/>
+        </w:rPr>
+        <w:t xml:space="preserve">mit </w:t>
       </w:r>
       <w:r>
         <w:rPr>
@@ -1830,7 +1989,14 @@
         <w:rPr>
           <w:lang w:val="de-DE"/>
         </w:rPr>
-        <w:t>Username/Email-PW Datasets</w:t>
+        <w:t>Username</w:t>
+      </w:r>
+      <w:proofErr w:type="gramEnd"/>
+      <w:r>
+        <w:rPr>
+          <w:lang w:val="de-DE"/>
+        </w:rPr>
+        <w:t>/Email-PW Datasets</w:t>
       </w:r>
     </w:p>
     <w:p>
@@ -1924,7 +2090,21 @@
         <w:rPr>
           <w:lang w:val="de-DE"/>
         </w:rPr>
-        <w:t>Eingabe wude erfolgreich und korrekt übernommen</w:t>
+        <w:t xml:space="preserve">Eingabe </w:t>
+      </w:r>
+      <w:proofErr w:type="spellStart"/>
+      <w:r>
+        <w:rPr>
+          <w:lang w:val="de-DE"/>
+        </w:rPr>
+        <w:t>wude</w:t>
+      </w:r>
+      <w:proofErr w:type="spellEnd"/>
+      <w:r>
+        <w:rPr>
+          <w:lang w:val="de-DE"/>
+        </w:rPr>
+        <w:t xml:space="preserve"> erfolgreich und korrekt übernommen</w:t>
       </w:r>
     </w:p>
     <w:p>
@@ -2054,7 +2234,35 @@
         <w:rPr>
           <w:lang w:val="de-DE"/>
         </w:rPr>
-        <w:t>Ungültige Eingabe wurde übernommen (Email constraints)</w:t>
+        <w:t>Ungültige Eingabe wurde übernommen (</w:t>
+      </w:r>
+      <w:proofErr w:type="gramStart"/>
+      <w:r>
+        <w:rPr>
+          <w:lang w:val="de-DE"/>
+        </w:rPr>
+        <w:t>Email</w:t>
+      </w:r>
+      <w:proofErr w:type="gramEnd"/>
+      <w:r>
+        <w:rPr>
+          <w:lang w:val="de-DE"/>
+        </w:rPr>
+        <w:t xml:space="preserve"> </w:t>
+      </w:r>
+      <w:proofErr w:type="spellStart"/>
+      <w:r>
+        <w:rPr>
+          <w:lang w:val="de-DE"/>
+        </w:rPr>
+        <w:t>constraints</w:t>
+      </w:r>
+      <w:proofErr w:type="spellEnd"/>
+      <w:r>
+        <w:rPr>
+          <w:lang w:val="de-DE"/>
+        </w:rPr>
+        <w:t>)</w:t>
       </w:r>
     </w:p>
     <w:p>
@@ -2203,6 +2411,7 @@
           <w:lang w:val="de-DE"/>
         </w:rPr>
       </w:pPr>
+      <w:proofErr w:type="spellStart"/>
       <w:r>
         <w:rPr>
           <w:b/>
@@ -2211,6 +2420,7 @@
         </w:rPr>
         <w:t>Fallback</w:t>
       </w:r>
+      <w:proofErr w:type="spellEnd"/>
     </w:p>
     <w:p>
       <w:pPr>
@@ -2243,13 +2453,21 @@
           <w:color w:val="FF0000"/>
           <w:lang w:val="de-DE"/>
         </w:rPr>
-        <w:t xml:space="preserve"> wird i</w:t>
-      </w:r>
+        <w:t xml:space="preserve"> wird </w:t>
+      </w:r>
+      <w:proofErr w:type="gramStart"/>
       <w:r>
         <w:rPr>
           <w:color w:val="FF0000"/>
           <w:lang w:val="de-DE"/>
         </w:rPr>
+        <w:t>i</w:t>
+      </w:r>
+      <w:r>
+        <w:rPr>
+          <w:color w:val="FF0000"/>
+          <w:lang w:val="de-DE"/>
+        </w:rPr>
         <w:t>m</w:t>
       </w:r>
       <w:r>
@@ -2257,7 +2475,15 @@
           <w:color w:val="FF0000"/>
           <w:lang w:val="de-DE"/>
         </w:rPr>
-        <w:t xml:space="preserve"> Prototypen vorgelegt</w:t>
+        <w:t xml:space="preserve"> Prototypen</w:t>
+      </w:r>
+      <w:proofErr w:type="gramEnd"/>
+      <w:r>
+        <w:rPr>
+          <w:color w:val="FF0000"/>
+          <w:lang w:val="de-DE"/>
+        </w:rPr>
+        <w:t xml:space="preserve"> vorgelegt</w:t>
       </w:r>
     </w:p>
     <w:p>
@@ -2653,6 +2879,7 @@
           <w:lang w:val="de-DE"/>
         </w:rPr>
       </w:pPr>
+      <w:proofErr w:type="spellStart"/>
       <w:r>
         <w:rPr>
           <w:b/>
@@ -2661,6 +2888,7 @@
         </w:rPr>
         <w:t>Fallback</w:t>
       </w:r>
+      <w:proofErr w:type="spellEnd"/>
     </w:p>
     <w:p>
       <w:pPr>
@@ -2916,6 +3144,7 @@
           <w:lang w:val="de-DE"/>
         </w:rPr>
       </w:pPr>
+      <w:proofErr w:type="spellStart"/>
       <w:r>
         <w:rPr>
           <w:b/>
@@ -2924,6 +3153,7 @@
         </w:rPr>
         <w:t>Fallback</w:t>
       </w:r>
+      <w:proofErr w:type="spellEnd"/>
     </w:p>
     <w:p>
       <w:pPr>
@@ -2967,8 +3197,18 @@
           <w:szCs w:val="28"/>
           <w:lang w:val="de-DE"/>
         </w:rPr>
-        <w:t>Medium Priority</w:t>
-      </w:r>
+        <w:t xml:space="preserve">Medium </w:t>
+      </w:r>
+      <w:proofErr w:type="spellStart"/>
+      <w:r>
+        <w:rPr>
+          <w:sz w:val="28"/>
+          <w:szCs w:val="28"/>
+          <w:lang w:val="de-DE"/>
+        </w:rPr>
+        <w:t>Priority</w:t>
+      </w:r>
+      <w:proofErr w:type="spellEnd"/>
       <w:r>
         <w:rPr>
           <w:sz w:val="28"/>
@@ -3018,6 +3258,7 @@
           <w:u w:val="single"/>
         </w:rPr>
       </w:pPr>
+      <w:proofErr w:type="spellStart"/>
       <w:r>
         <w:rPr>
           <w:sz w:val="24"/>
@@ -3026,6 +3267,7 @@
         </w:rPr>
         <w:t>Registrierung</w:t>
       </w:r>
+      <w:proofErr w:type="spellEnd"/>
     </w:p>
     <w:p>
       <w:pPr>
@@ -3039,6 +3281,7 @@
           <w:bCs/>
         </w:rPr>
       </w:pPr>
+      <w:proofErr w:type="spellStart"/>
       <w:r>
         <w:rPr>
           <w:b/>
@@ -3054,6 +3297,7 @@
         </w:rPr>
         <w:t>blauf</w:t>
       </w:r>
+      <w:proofErr w:type="spellEnd"/>
     </w:p>
     <w:p>
       <w:pPr>
@@ -3076,7 +3320,21 @@
         <w:rPr>
           <w:lang w:val="de-DE"/>
         </w:rPr>
-        <w:t>sername, Email, Heimatort, Passwort)</w:t>
+        <w:t xml:space="preserve">sername, </w:t>
+      </w:r>
+      <w:proofErr w:type="gramStart"/>
+      <w:r>
+        <w:rPr>
+          <w:lang w:val="de-DE"/>
+        </w:rPr>
+        <w:t>Email</w:t>
+      </w:r>
+      <w:proofErr w:type="gramEnd"/>
+      <w:r>
+        <w:rPr>
+          <w:lang w:val="de-DE"/>
+        </w:rPr>
+        <w:t>, Heimatort, Passwort)</w:t>
       </w:r>
     </w:p>
     <w:p>
@@ -3148,11 +3406,19 @@
           <w:lang w:val="de-DE"/>
         </w:rPr>
       </w:pPr>
-      <w:r>
-        <w:rPr>
-          <w:lang w:val="de-DE"/>
-        </w:rPr>
-        <w:t>create Funktion für neuen User Account ist erfolgreich &amp; korrekt</w:t>
+      <w:proofErr w:type="spellStart"/>
+      <w:r>
+        <w:rPr>
+          <w:lang w:val="de-DE"/>
+        </w:rPr>
+        <w:t>create</w:t>
+      </w:r>
+      <w:proofErr w:type="spellEnd"/>
+      <w:r>
+        <w:rPr>
+          <w:lang w:val="de-DE"/>
+        </w:rPr>
+        <w:t xml:space="preserve"> Funktion für neuen User Account ist erfolgreich &amp; korrekt</w:t>
       </w:r>
     </w:p>
     <w:p>
@@ -3216,7 +3482,35 @@
         <w:rPr>
           <w:lang w:val="de-DE"/>
         </w:rPr>
-        <w:t>Ungültige Eingabe wurde übernommen (Constraints für email, Heimatort)</w:t>
+        <w:t>Ungültige Eingabe wurde übernommen (</w:t>
+      </w:r>
+      <w:proofErr w:type="spellStart"/>
+      <w:r>
+        <w:rPr>
+          <w:lang w:val="de-DE"/>
+        </w:rPr>
+        <w:t>Constraints</w:t>
+      </w:r>
+      <w:proofErr w:type="spellEnd"/>
+      <w:r>
+        <w:rPr>
+          <w:lang w:val="de-DE"/>
+        </w:rPr>
+        <w:t xml:space="preserve"> für </w:t>
+      </w:r>
+      <w:proofErr w:type="gramStart"/>
+      <w:r>
+        <w:rPr>
+          <w:lang w:val="de-DE"/>
+        </w:rPr>
+        <w:t>email</w:t>
+      </w:r>
+      <w:proofErr w:type="gramEnd"/>
+      <w:r>
+        <w:rPr>
+          <w:lang w:val="de-DE"/>
+        </w:rPr>
+        <w:t>, Heimatort)</w:t>
       </w:r>
     </w:p>
     <w:p>
@@ -3286,6 +3580,7 @@
           <w:lang w:val="de-DE"/>
         </w:rPr>
       </w:pPr>
+      <w:proofErr w:type="spellStart"/>
       <w:r>
         <w:rPr>
           <w:b/>
@@ -3294,6 +3589,7 @@
         </w:rPr>
         <w:t>Fallback</w:t>
       </w:r>
+      <w:proofErr w:type="spellEnd"/>
     </w:p>
     <w:p>
       <w:pPr>
@@ -3328,6 +3624,7 @@
           <w:u w:val="single"/>
         </w:rPr>
       </w:pPr>
+      <w:proofErr w:type="spellStart"/>
       <w:r>
         <w:rPr>
           <w:sz w:val="24"/>
@@ -3336,6 +3633,7 @@
         </w:rPr>
         <w:t>Verschlüsselung</w:t>
       </w:r>
+      <w:proofErr w:type="spellEnd"/>
     </w:p>
     <w:p>
       <w:pPr>
@@ -3349,6 +3647,7 @@
           <w:bCs/>
         </w:rPr>
       </w:pPr>
+      <w:proofErr w:type="spellStart"/>
       <w:r>
         <w:rPr>
           <w:b/>
@@ -3363,6 +3662,7 @@
         </w:rPr>
         <w:t>blauf</w:t>
       </w:r>
+      <w:proofErr w:type="spellEnd"/>
     </w:p>
     <w:p>
       <w:pPr>
@@ -3493,6 +3793,7 @@
           <w:lang w:val="de-DE"/>
         </w:rPr>
       </w:pPr>
+      <w:proofErr w:type="spellStart"/>
       <w:r>
         <w:rPr>
           <w:b/>
@@ -3501,6 +3802,7 @@
         </w:rPr>
         <w:t>Fallback</w:t>
       </w:r>
+      <w:proofErr w:type="spellEnd"/>
     </w:p>
     <w:p>
       <w:pPr>
@@ -3548,8 +3850,18 @@
           <w:szCs w:val="28"/>
           <w:lang w:val="de-DE"/>
         </w:rPr>
-        <w:t>Low Priority</w:t>
-      </w:r>
+        <w:t xml:space="preserve">Low </w:t>
+      </w:r>
+      <w:proofErr w:type="spellStart"/>
+      <w:r>
+        <w:rPr>
+          <w:sz w:val="28"/>
+          <w:szCs w:val="28"/>
+          <w:lang w:val="de-DE"/>
+        </w:rPr>
+        <w:t>Priority</w:t>
+      </w:r>
+      <w:proofErr w:type="spellEnd"/>
     </w:p>
     <w:p>
       <w:pPr>
@@ -3690,11 +4002,19 @@
           <w:lang w:val="de-DE"/>
         </w:rPr>
       </w:pPr>
-      <w:r>
-        <w:rPr>
-          <w:lang w:val="de-DE"/>
-        </w:rPr>
-        <w:t>Freundschaftanfrage konnte nicht vermittelt werden</w:t>
+      <w:proofErr w:type="spellStart"/>
+      <w:r>
+        <w:rPr>
+          <w:lang w:val="de-DE"/>
+        </w:rPr>
+        <w:t>Freundschaftanfrage</w:t>
+      </w:r>
+      <w:proofErr w:type="spellEnd"/>
+      <w:r>
+        <w:rPr>
+          <w:lang w:val="de-DE"/>
+        </w:rPr>
+        <w:t xml:space="preserve"> konnte nicht vermittelt werden</w:t>
       </w:r>
     </w:p>
     <w:p>
@@ -3710,6 +4030,7 @@
           <w:lang w:val="de-DE"/>
         </w:rPr>
       </w:pPr>
+      <w:proofErr w:type="spellStart"/>
       <w:r>
         <w:rPr>
           <w:b/>
@@ -3718,6 +4039,7 @@
         </w:rPr>
         <w:t>Fallback</w:t>
       </w:r>
+      <w:proofErr w:type="spellEnd"/>
     </w:p>
     <w:p>
       <w:pPr>
@@ -3731,6 +4053,7 @@
           <w:lang w:val="de-DE"/>
         </w:rPr>
       </w:pPr>
+      <w:proofErr w:type="spellStart"/>
       <w:r>
         <w:rPr>
           <w:color w:val="FF0000"/>
@@ -3738,6 +4061,7 @@
         </w:rPr>
         <w:t>ToDo</w:t>
       </w:r>
+      <w:proofErr w:type="spellEnd"/>
     </w:p>
     <w:p>
       <w:pPr>
@@ -3896,11 +4220,19 @@
           <w:lang w:val="de-DE"/>
         </w:rPr>
       </w:pPr>
-      <w:r>
-        <w:rPr>
-          <w:lang w:val="de-DE"/>
-        </w:rPr>
-        <w:t>Freundschaftanfrage konnte nicht vermittelt werden</w:t>
+      <w:proofErr w:type="spellStart"/>
+      <w:r>
+        <w:rPr>
+          <w:lang w:val="de-DE"/>
+        </w:rPr>
+        <w:t>Freundschaftanfrage</w:t>
+      </w:r>
+      <w:proofErr w:type="spellEnd"/>
+      <w:r>
+        <w:rPr>
+          <w:lang w:val="de-DE"/>
+        </w:rPr>
+        <w:t xml:space="preserve"> konnte nicht vermittelt werden</w:t>
       </w:r>
     </w:p>
     <w:p>
@@ -3916,6 +4248,7 @@
           <w:lang w:val="de-DE"/>
         </w:rPr>
       </w:pPr>
+      <w:proofErr w:type="spellStart"/>
       <w:r>
         <w:rPr>
           <w:b/>
@@ -3924,6 +4257,7 @@
         </w:rPr>
         <w:t>Fallback</w:t>
       </w:r>
+      <w:proofErr w:type="spellEnd"/>
     </w:p>
     <w:p>
       <w:pPr>
@@ -3963,7 +4297,23 @@
           <w:color w:val="00B050"/>
           <w:lang w:val="de-DE"/>
         </w:rPr>
-        <w:t xml:space="preserve"> erfolgt über eigenes Subforum pro User</w:t>
+        <w:t xml:space="preserve"> erfolgt über eigenes </w:t>
+      </w:r>
+      <w:proofErr w:type="spellStart"/>
+      <w:r>
+        <w:rPr>
+          <w:color w:val="00B050"/>
+          <w:lang w:val="de-DE"/>
+        </w:rPr>
+        <w:t>Subforum</w:t>
+      </w:r>
+      <w:proofErr w:type="spellEnd"/>
+      <w:r>
+        <w:rPr>
+          <w:color w:val="00B050"/>
+          <w:lang w:val="de-DE"/>
+        </w:rPr>
+        <w:t xml:space="preserve"> pro User</w:t>
       </w:r>
     </w:p>
     <w:p>
@@ -4218,8 +4568,16 @@
         <w:rPr>
           <w:lang w:val="de-DE"/>
         </w:rPr>
-        <w:t>Aufrufe des Chats waren erfoglreich</w:t>
-      </w:r>
+        <w:t xml:space="preserve">Aufrufe des Chats waren </w:t>
+      </w:r>
+      <w:proofErr w:type="spellStart"/>
+      <w:r>
+        <w:rPr>
+          <w:lang w:val="de-DE"/>
+        </w:rPr>
+        <w:t>erfoglreich</w:t>
+      </w:r>
+      <w:proofErr w:type="spellEnd"/>
     </w:p>
     <w:p>
       <w:pPr>
@@ -4400,6 +4758,7 @@
           <w:lang w:val="de-DE"/>
         </w:rPr>
       </w:pPr>
+      <w:proofErr w:type="spellStart"/>
       <w:r>
         <w:rPr>
           <w:b/>
@@ -4408,23 +4767,38 @@
         </w:rPr>
         <w:t>Fallback</w:t>
       </w:r>
-    </w:p>
-    <w:p>
-      <w:pPr>
-        <w:pStyle w:val="Listenabsatz"/>
-        <w:numPr>
-          <w:ilvl w:val="2"/>
-          <w:numId w:val="1"/>
-        </w:numPr>
-        <w:rPr>
-          <w:lang w:val="de-DE"/>
-        </w:rPr>
-      </w:pPr>
-      <w:r>
-        <w:rPr>
-          <w:lang w:val="de-DE"/>
-        </w:rPr>
-        <w:t>Persönlicher Chat erfolgt über eigenes Subforum pro User</w:t>
+      <w:proofErr w:type="spellEnd"/>
+    </w:p>
+    <w:p>
+      <w:pPr>
+        <w:pStyle w:val="Listenabsatz"/>
+        <w:numPr>
+          <w:ilvl w:val="2"/>
+          <w:numId w:val="1"/>
+        </w:numPr>
+        <w:rPr>
+          <w:lang w:val="de-DE"/>
+        </w:rPr>
+      </w:pPr>
+      <w:r>
+        <w:rPr>
+          <w:lang w:val="de-DE"/>
+        </w:rPr>
+        <w:t xml:space="preserve">Persönlicher Chat erfolgt über eigenes </w:t>
+      </w:r>
+      <w:proofErr w:type="spellStart"/>
+      <w:r>
+        <w:rPr>
+          <w:lang w:val="de-DE"/>
+        </w:rPr>
+        <w:t>Subforum</w:t>
+      </w:r>
+      <w:proofErr w:type="spellEnd"/>
+      <w:r>
+        <w:rPr>
+          <w:lang w:val="de-DE"/>
+        </w:rPr>
+        <w:t xml:space="preserve"> pro User</w:t>
       </w:r>
     </w:p>
     <w:p>
@@ -4585,11 +4959,19 @@
           <w:lang w:val="de-DE"/>
         </w:rPr>
       </w:pPr>
-      <w:r>
-        <w:rPr>
-          <w:lang w:val="de-DE"/>
-        </w:rPr>
-        <w:t>Speichern  des veränderten Eintrags in der DB</w:t>
+      <w:proofErr w:type="gramStart"/>
+      <w:r>
+        <w:rPr>
+          <w:lang w:val="de-DE"/>
+        </w:rPr>
+        <w:t>Speichern  des</w:t>
+      </w:r>
+      <w:proofErr w:type="gramEnd"/>
+      <w:r>
+        <w:rPr>
+          <w:lang w:val="de-DE"/>
+        </w:rPr>
+        <w:t xml:space="preserve"> veränderten Eintrags in der DB</w:t>
       </w:r>
     </w:p>
     <w:p>
@@ -4748,12 +5130,14 @@
           <w:lang w:val="de-DE"/>
         </w:rPr>
       </w:pPr>
+      <w:proofErr w:type="spellStart"/>
       <w:r>
         <w:rPr>
           <w:lang w:val="de-DE"/>
         </w:rPr>
         <w:t>Fallback</w:t>
       </w:r>
+      <w:proofErr w:type="spellEnd"/>
     </w:p>
     <w:p>
       <w:pPr>

</xml_diff>